<commit_message>
Upgrading Angular packages to get out of mismatch hell
</commit_message>
<xml_diff>
--- a/docs/Angular Module Federation Steps - Dynamic.docx
+++ b/docs/Angular Module Federation Steps - Dynamic.docx
@@ -572,7 +572,22 @@
       </w:r>
       <w:proofErr w:type="spellEnd"/>
       <w:r>
-        <w:t xml:space="preserve"> file:</w:t>
+        <w:t xml:space="preserve"> file</w:t>
+      </w:r>
+      <w:r>
+        <w:t xml:space="preserve"> in your </w:t>
+      </w:r>
+      <w:r>
+        <w:rPr>
+          <w:highlight w:val="darkGray"/>
+        </w:rPr>
+        <w:t>shell</w:t>
+      </w:r>
+      <w:r>
+        <w:t xml:space="preserve"> project</w:t>
+      </w:r>
+      <w:r>
+        <w:t>:</w:t>
       </w:r>
     </w:p>
     <w:p>

</xml_diff>